<commit_message>
Final Version of Assignment 3
</commit_message>
<xml_diff>
--- a/module3-solution/Module3CodingAssignment.docx
+++ b/module3-solution/Module3CodingAssignment.docx
@@ -422,15 +422,16 @@
         <w:ind w:left="840" w:hanging="360"/>
         <w:contextualSpacing/>
         <w:rPr>
-          <w:sz w:val="24"/>
-          <w:szCs w:val="24"/>
-          <w:highlight w:val="white"/>
-          <w:lang w:val="en-US"/>
-        </w:rPr>
-      </w:pPr>
-      <w:r>
-        <w:rPr>
-          <w:color w:val="333333"/>
+          <w:color w:val="0000FF"/>
+          <w:sz w:val="24"/>
+          <w:szCs w:val="24"/>
+          <w:highlight w:val="white"/>
+          <w:lang w:val="en-US"/>
+        </w:rPr>
+      </w:pPr>
+      <w:r>
+        <w:rPr>
+          <w:color w:val="0000FF"/>
           <w:sz w:val="24"/>
           <w:szCs w:val="24"/>
           <w:highlight w:val="white"/>
@@ -440,7 +441,17 @@
       </w:r>
       <w:r>
         <w:rPr>
-          <w:color w:val="333333"/>
+          <w:color w:val="0000FF"/>
+          <w:sz w:val="24"/>
+          <w:szCs w:val="24"/>
+          <w:highlight w:val="white"/>
+          <w:lang w:val="en-US"/>
+        </w:rPr>
+        <w:t xml:space="preserve"> – OK</w:t>
+      </w:r>
+      <w:r>
+        <w:rPr>
+          <w:color w:val="0000FF"/>
           <w:sz w:val="24"/>
           <w:szCs w:val="24"/>
           <w:highlight w:val="white"/>
@@ -460,26 +471,27 @@
         <w:ind w:left="840" w:hanging="360"/>
         <w:contextualSpacing/>
         <w:rPr>
-          <w:sz w:val="24"/>
-          <w:szCs w:val="24"/>
-          <w:highlight w:val="white"/>
-          <w:lang w:val="en-US"/>
-        </w:rPr>
-      </w:pPr>
-      <w:r>
-        <w:rPr>
-          <w:color w:val="333333"/>
-          <w:sz w:val="24"/>
-          <w:szCs w:val="24"/>
-          <w:highlight w:val="white"/>
-          <w:lang w:val="en-US"/>
-        </w:rPr>
-        <w:t>For this assignment, you are to use Twitter Bootstrap CSS Framework as much as possible. I suggest you start with copying the starter bootstrap files and folders we discussed in Lecture 25 part 2. If you’ve cloned/downloaded the code example repository, it should be in the ‘examples/Lecture25’ folder. Copy the contents of ‘examples/Lecture25’ to your solution container folder (e.g., ‘module3-solution’) as a starting point..</w:t>
+          <w:color w:val="0000FF"/>
+          <w:sz w:val="24"/>
+          <w:szCs w:val="24"/>
+          <w:highlight w:val="white"/>
+          <w:lang w:val="en-US"/>
+        </w:rPr>
+      </w:pPr>
+      <w:r>
+        <w:rPr>
+          <w:color w:val="0000FF"/>
+          <w:sz w:val="24"/>
+          <w:szCs w:val="24"/>
+          <w:highlight w:val="white"/>
+          <w:lang w:val="en-US"/>
+        </w:rPr>
+        <w:t>For this assignment, you are to use Twitter Bootstrap CSS Framework as much as possible. I suggest you start with copying the starter bootstrap files and folders we discussed in Lecture 25 part 2. If you’ve cloned/downloaded the code example repository, it should be in the ‘examples/Lecture25’ folder. Copy the contents of ‘examples/Lecture25’ to your solution container folder (e.g., ‘module3-solution’) as a starting point.. - OK</w:t>
       </w:r>
       <w:r>
         <w:rPr>
           <w:b/>
-          <w:color w:val="333333"/>
+          <w:color w:val="0000FF"/>
           <w:sz w:val="24"/>
           <w:szCs w:val="24"/>
           <w:highlight w:val="white"/>
@@ -499,15 +511,16 @@
         <w:ind w:left="840" w:hanging="360"/>
         <w:contextualSpacing/>
         <w:rPr>
-          <w:sz w:val="24"/>
-          <w:szCs w:val="24"/>
-          <w:highlight w:val="white"/>
-          <w:lang w:val="en-US"/>
-        </w:rPr>
-      </w:pPr>
-      <w:r>
-        <w:rPr>
-          <w:color w:val="333333"/>
+          <w:color w:val="0000FF"/>
+          <w:sz w:val="24"/>
+          <w:szCs w:val="24"/>
+          <w:highlight w:val="white"/>
+          <w:lang w:val="en-US"/>
+        </w:rPr>
+      </w:pPr>
+      <w:r>
+        <w:rPr>
+          <w:color w:val="0000FF"/>
           <w:sz w:val="24"/>
           <w:szCs w:val="24"/>
           <w:highlight w:val="white"/>
@@ -517,7 +530,7 @@
       </w:r>
       <w:r>
         <w:rPr>
-          <w:color w:val="333333"/>
+          <w:color w:val="0000FF"/>
           <w:sz w:val="24"/>
           <w:szCs w:val="24"/>
           <w:highlight w:val="white"/>
@@ -528,7 +541,7 @@
       </w:r>
       <w:r>
         <w:rPr>
-          <w:color w:val="333333"/>
+          <w:color w:val="0000FF"/>
           <w:sz w:val="24"/>
           <w:szCs w:val="24"/>
           <w:highlight w:val="white"/>
@@ -539,39 +552,28 @@
       </w:r>
       <w:r>
         <w:rPr>
-          <w:color w:val="333333"/>
-          <w:sz w:val="24"/>
-          <w:szCs w:val="24"/>
-          <w:highlight w:val="white"/>
-          <w:lang w:val="en-US"/>
-        </w:rPr>
-        <w:br/>
-      </w:r>
-      <w:smartTag w:uri="urn:schemas-microsoft-com:office:smarttags" w:element="place">
-        <w:r>
-          <w:rPr>
-            <w:color w:val="333333"/>
-            <w:sz w:val="24"/>
-            <w:szCs w:val="24"/>
-            <w:highlight w:val="white"/>
-            <w:lang w:val="en-US"/>
-          </w:rPr>
-          <w:t>Mobile</w:t>
-        </w:r>
-      </w:smartTag>
-      <w:r>
-        <w:rPr>
-          <w:color w:val="333333"/>
-          <w:sz w:val="24"/>
-          <w:szCs w:val="24"/>
-          <w:highlight w:val="white"/>
-          <w:lang w:val="en-US"/>
-        </w:rPr>
-        <w:t xml:space="preserve"> mockup illustration should correspond to Bootstrap ‘xs’-based classes</w:t>
-      </w:r>
-      <w:r>
-        <w:rPr>
-          <w:color w:val="333333"/>
+          <w:color w:val="0000FF"/>
+          <w:sz w:val="24"/>
+          <w:szCs w:val="24"/>
+          <w:highlight w:val="white"/>
+          <w:lang w:val="en-US"/>
+        </w:rPr>
+        <w:br/>
+        <w:t>Mobile mockup illustration should correspond to Bootstrap ‘xs’-based classes</w:t>
+      </w:r>
+      <w:r>
+        <w:rPr>
+          <w:color w:val="0000FF"/>
+          <w:sz w:val="24"/>
+          <w:szCs w:val="24"/>
+          <w:highlight w:val="white"/>
+          <w:lang w:val="en-US"/>
+        </w:rPr>
+        <w:t xml:space="preserve"> - OK</w:t>
+      </w:r>
+      <w:r>
+        <w:rPr>
+          <w:color w:val="0000FF"/>
           <w:sz w:val="24"/>
           <w:szCs w:val="24"/>
           <w:highlight w:val="white"/>
@@ -599,7 +601,7 @@
       </w:pPr>
       <w:r>
         <w:rPr>
-          <w:color w:val="333333"/>
+          <w:color w:val="0000FF"/>
           <w:sz w:val="24"/>
           <w:szCs w:val="24"/>
           <w:highlight w:val="white"/>
@@ -610,7 +612,7 @@
       </w:r>
       <w:r>
         <w:rPr>
-          <w:color w:val="333333"/>
+          <w:color w:val="0000FF"/>
           <w:sz w:val="24"/>
           <w:szCs w:val="24"/>
           <w:highlight w:val="white"/>
@@ -621,7 +623,7 @@
       <w:r>
         <w:rPr>
           <w:i/>
-          <w:color w:val="333333"/>
+          <w:color w:val="0000FF"/>
           <w:sz w:val="24"/>
           <w:szCs w:val="24"/>
           <w:highlight w:val="white"/>
@@ -633,7 +635,7 @@
         <w:r>
           <w:rPr>
             <w:i/>
-            <w:color w:val="1155CC"/>
+            <w:color w:val="0000FF"/>
             <w:sz w:val="24"/>
             <w:szCs w:val="24"/>
             <w:highlight w:val="white"/>
@@ -646,7 +648,7 @@
         <w:r>
           <w:rPr>
             <w:i/>
-            <w:color w:val="1155CC"/>
+            <w:color w:val="0000FF"/>
             <w:sz w:val="24"/>
             <w:szCs w:val="24"/>
             <w:highlight w:val="white"/>
@@ -658,7 +660,7 @@
       <w:r>
         <w:rPr>
           <w:i/>
-          <w:color w:val="333333"/>
+          <w:color w:val="0000FF"/>
           <w:sz w:val="24"/>
           <w:szCs w:val="24"/>
           <w:highlight w:val="white"/>
@@ -668,7 +670,7 @@
       </w:r>
       <w:r>
         <w:rPr>
-          <w:color w:val="333333"/>
+          <w:color w:val="0000FF"/>
           <w:sz w:val="24"/>
           <w:szCs w:val="24"/>
           <w:highlight w:val="white"/>
@@ -688,7 +690,7 @@
       </w:r>
       <w:r>
         <w:rPr>
-          <w:color w:val="333333"/>
+          <w:color w:val="0000FF"/>
           <w:sz w:val="24"/>
           <w:szCs w:val="24"/>
           <w:highlight w:val="white"/>
@@ -700,7 +702,7 @@
       <w:r>
         <w:rPr>
           <w:i/>
-          <w:color w:val="333333"/>
+          <w:color w:val="0000FF"/>
           <w:sz w:val="24"/>
           <w:szCs w:val="24"/>
           <w:highlight w:val="white"/>
@@ -710,13 +712,13 @@
       </w:r>
       <w:r>
         <w:rPr>
-          <w:color w:val="333333"/>
-          <w:sz w:val="24"/>
-          <w:szCs w:val="24"/>
-          <w:highlight w:val="white"/>
-          <w:lang w:val="en-US"/>
-        </w:rPr>
-        <w:t>)</w:t>
+          <w:color w:val="0000FF"/>
+          <w:sz w:val="24"/>
+          <w:szCs w:val="24"/>
+          <w:highlight w:val="white"/>
+          <w:lang w:val="en-US"/>
+        </w:rPr>
+        <w:t>) - OK</w:t>
       </w:r>
       <w:r>
         <w:rPr>
@@ -740,15 +742,16 @@
         <w:ind w:hanging="360"/>
         <w:contextualSpacing/>
         <w:rPr>
-          <w:sz w:val="24"/>
-          <w:szCs w:val="24"/>
-          <w:highlight w:val="white"/>
-          <w:lang w:val="en-US"/>
-        </w:rPr>
-      </w:pPr>
-      <w:r>
-        <w:rPr>
-          <w:color w:val="333333"/>
+          <w:color w:val="0000FF"/>
+          <w:sz w:val="24"/>
+          <w:szCs w:val="24"/>
+          <w:highlight w:val="white"/>
+          <w:lang w:val="en-US"/>
+        </w:rPr>
+      </w:pPr>
+      <w:r>
+        <w:rPr>
+          <w:color w:val="0000FF"/>
           <w:sz w:val="24"/>
           <w:szCs w:val="24"/>
           <w:highlight w:val="white"/>
@@ -759,7 +762,7 @@
       </w:r>
       <w:r>
         <w:rPr>
-          <w:color w:val="333333"/>
+          <w:color w:val="0000FF"/>
           <w:sz w:val="24"/>
           <w:szCs w:val="24"/>
           <w:highlight w:val="white"/>
@@ -769,17 +772,17 @@
       </w:r>
       <w:r>
         <w:rPr>
-          <w:color w:val="333333"/>
-          <w:sz w:val="24"/>
-          <w:szCs w:val="24"/>
-          <w:highlight w:val="white"/>
-          <w:lang w:val="en-US"/>
-        </w:rPr>
-        <w:br/>
-      </w:r>
-      <w:r>
-        <w:rPr>
-          <w:color w:val="333333"/>
+          <w:color w:val="0000FF"/>
+          <w:sz w:val="24"/>
+          <w:szCs w:val="24"/>
+          <w:highlight w:val="white"/>
+          <w:lang w:val="en-US"/>
+        </w:rPr>
+        <w:br/>
+      </w:r>
+      <w:r>
+        <w:rPr>
+          <w:color w:val="0000FF"/>
           <w:sz w:val="24"/>
           <w:szCs w:val="24"/>
           <w:highlight w:val="white"/>
@@ -790,17 +793,17 @@
       </w:r>
       <w:r>
         <w:rPr>
-          <w:color w:val="333333"/>
-          <w:sz w:val="24"/>
-          <w:szCs w:val="24"/>
-          <w:highlight w:val="white"/>
-          <w:lang w:val="en-US"/>
-        </w:rPr>
-        <w:br/>
-      </w:r>
-      <w:r>
-        <w:rPr>
-          <w:color w:val="333333"/>
+          <w:color w:val="0000FF"/>
+          <w:sz w:val="24"/>
+          <w:szCs w:val="24"/>
+          <w:highlight w:val="white"/>
+          <w:lang w:val="en-US"/>
+        </w:rPr>
+        <w:br/>
+      </w:r>
+      <w:r>
+        <w:rPr>
+          <w:color w:val="0000FF"/>
           <w:sz w:val="24"/>
           <w:szCs w:val="24"/>
           <w:highlight w:val="white"/>
@@ -812,7 +815,7 @@
       <w:r>
         <w:rPr>
           <w:i/>
-          <w:color w:val="333333"/>
+          <w:color w:val="0000FF"/>
           <w:sz w:val="24"/>
           <w:szCs w:val="24"/>
           <w:highlight w:val="white"/>
@@ -824,7 +827,7 @@
         <w:r>
           <w:rPr>
             <w:i/>
-            <w:color w:val="1155CC"/>
+            <w:color w:val="0000FF"/>
             <w:sz w:val="24"/>
             <w:szCs w:val="24"/>
             <w:highlight w:val="white"/>
@@ -837,7 +840,7 @@
       <w:r>
         <w:rPr>
           <w:i/>
-          <w:color w:val="333333"/>
+          <w:color w:val="0000FF"/>
           <w:sz w:val="24"/>
           <w:szCs w:val="24"/>
           <w:highlight w:val="white"/>
@@ -847,7 +850,7 @@
       </w:r>
       <w:r>
         <w:rPr>
-          <w:color w:val="333333"/>
+          <w:color w:val="0000FF"/>
           <w:sz w:val="24"/>
           <w:szCs w:val="24"/>
           <w:highlight w:val="white"/>
@@ -857,7 +860,17 @@
       </w:r>
       <w:r>
         <w:rPr>
-          <w:color w:val="333333"/>
+          <w:color w:val="0000FF"/>
+          <w:sz w:val="24"/>
+          <w:szCs w:val="24"/>
+          <w:highlight w:val="white"/>
+          <w:lang w:val="en-US"/>
+        </w:rPr>
+        <w:t xml:space="preserve"> - OK</w:t>
+      </w:r>
+      <w:r>
+        <w:rPr>
+          <w:color w:val="0000FF"/>
           <w:sz w:val="24"/>
           <w:szCs w:val="24"/>
           <w:highlight w:val="white"/>
@@ -877,6 +890,7 @@
         <w:ind w:hanging="360"/>
         <w:contextualSpacing/>
         <w:rPr>
+          <w:color w:val="0000FF"/>
           <w:sz w:val="24"/>
           <w:szCs w:val="24"/>
           <w:highlight w:val="white"/>
@@ -895,7 +909,7 @@
       </w:r>
       <w:r>
         <w:rPr>
-          <w:color w:val="333333"/>
+          <w:color w:val="0000FF"/>
           <w:sz w:val="24"/>
           <w:szCs w:val="24"/>
           <w:highlight w:val="white"/>
@@ -906,7 +920,7 @@
       </w:r>
       <w:r>
         <w:rPr>
-          <w:color w:val="333333"/>
+          <w:color w:val="0000FF"/>
           <w:sz w:val="24"/>
           <w:szCs w:val="24"/>
           <w:highlight w:val="white"/>
@@ -916,17 +930,17 @@
       </w:r>
       <w:r>
         <w:rPr>
-          <w:color w:val="333333"/>
-          <w:sz w:val="24"/>
-          <w:szCs w:val="24"/>
-          <w:highlight w:val="white"/>
-          <w:lang w:val="en-US"/>
-        </w:rPr>
-        <w:br/>
-      </w:r>
-      <w:r>
-        <w:rPr>
-          <w:color w:val="333333"/>
+          <w:color w:val="0000FF"/>
+          <w:sz w:val="24"/>
+          <w:szCs w:val="24"/>
+          <w:highlight w:val="white"/>
+          <w:lang w:val="en-US"/>
+        </w:rPr>
+        <w:br/>
+      </w:r>
+      <w:r>
+        <w:rPr>
+          <w:color w:val="0000FF"/>
           <w:sz w:val="24"/>
           <w:szCs w:val="24"/>
           <w:highlight w:val="white"/>
@@ -938,7 +952,7 @@
       <w:r>
         <w:rPr>
           <w:i/>
-          <w:color w:val="333333"/>
+          <w:color w:val="0000FF"/>
           <w:sz w:val="24"/>
           <w:szCs w:val="24"/>
           <w:highlight w:val="white"/>
@@ -950,7 +964,7 @@
         <w:r>
           <w:rPr>
             <w:i/>
-            <w:color w:val="1155CC"/>
+            <w:color w:val="0000FF"/>
             <w:sz w:val="24"/>
             <w:szCs w:val="24"/>
             <w:highlight w:val="white"/>
@@ -963,7 +977,7 @@
       <w:r>
         <w:rPr>
           <w:i/>
-          <w:color w:val="333333"/>
+          <w:color w:val="0000FF"/>
           <w:sz w:val="24"/>
           <w:szCs w:val="24"/>
           <w:highlight w:val="white"/>
@@ -973,7 +987,7 @@
       </w:r>
       <w:r>
         <w:rPr>
-          <w:color w:val="333333"/>
+          <w:color w:val="0000FF"/>
           <w:sz w:val="24"/>
           <w:szCs w:val="24"/>
           <w:highlight w:val="white"/>
@@ -983,7 +997,17 @@
       </w:r>
       <w:r>
         <w:rPr>
-          <w:color w:val="333333"/>
+          <w:color w:val="0000FF"/>
+          <w:sz w:val="24"/>
+          <w:szCs w:val="24"/>
+          <w:highlight w:val="white"/>
+          <w:lang w:val="en-US"/>
+        </w:rPr>
+        <w:t xml:space="preserve"> - OK</w:t>
+      </w:r>
+      <w:r>
+        <w:rPr>
+          <w:color w:val="0000FF"/>
           <w:sz w:val="24"/>
           <w:szCs w:val="24"/>
           <w:highlight w:val="white"/>
@@ -1003,37 +1027,53 @@
         <w:ind w:hanging="360"/>
         <w:contextualSpacing/>
         <w:rPr>
-          <w:sz w:val="24"/>
-          <w:szCs w:val="24"/>
-          <w:highlight w:val="white"/>
-          <w:lang w:val="en-US"/>
-        </w:rPr>
-      </w:pPr>
-      <w:r>
-        <w:rPr>
-          <w:color w:val="333333"/>
-          <w:sz w:val="24"/>
-          <w:szCs w:val="24"/>
-          <w:highlight w:val="white"/>
-          <w:lang w:val="en-US"/>
-        </w:rPr>
-        <w:t xml:space="preserve"> Create a single really tall section that will use the Bootstrap Grid and take up the entire width of the browser window (minus some margins, of course) for all views: desktop, tablet, and mobile. To make the section really tall, you can either fill it out with a </w:t>
-      </w:r>
-      <w:smartTag w:uri="urn:schemas-microsoft-com:office:smarttags" w:element="place">
-        <w:r>
-          <w:rPr>
-            <w:color w:val="333333"/>
-            <w:sz w:val="24"/>
-            <w:szCs w:val="24"/>
-            <w:highlight w:val="white"/>
-            <w:lang w:val="en-US"/>
-          </w:rPr>
-          <w:t>LOT</w:t>
-        </w:r>
+          <w:color w:val="0000FF"/>
+          <w:sz w:val="24"/>
+          <w:szCs w:val="24"/>
+          <w:highlight w:val="white"/>
+          <w:lang w:val="en-US"/>
+        </w:rPr>
+      </w:pPr>
+      <w:r>
+        <w:rPr>
+          <w:color w:val="333333"/>
+          <w:sz w:val="24"/>
+          <w:szCs w:val="24"/>
+          <w:highlight w:val="white"/>
+          <w:lang w:val="en-US"/>
+        </w:rPr>
+        <w:t xml:space="preserve"> </w:t>
+      </w:r>
+      <w:r>
+        <w:rPr>
+          <w:color w:val="0000FF"/>
+          <w:sz w:val="24"/>
+          <w:szCs w:val="24"/>
+          <w:highlight w:val="white"/>
+          <w:lang w:val="en-US"/>
+        </w:rPr>
+        <w:t xml:space="preserve">Create a single really tall section that will use the Bootstrap Grid and take up the entire width of the browser window (minus some margins, of course) for all views: desktop, tablet, and mobile. To make the section really tall, you can either fill it out with a </w:t>
+      </w:r>
+      <w:smartTag w:uri="urn:schemas-microsoft-com:office:smarttags" w:element="metricconverter">
+        <w:smartTagPr>
+          <w:attr w:name="ProductID" w:val="12’"/>
+        </w:smartTagPr>
+        <w:smartTag w:uri="urn:schemas-microsoft-com:office:smarttags" w:element="place">
+          <w:r>
+            <w:rPr>
+              <w:color w:val="0000FF"/>
+              <w:sz w:val="24"/>
+              <w:szCs w:val="24"/>
+              <w:highlight w:val="white"/>
+              <w:lang w:val="en-US"/>
+            </w:rPr>
+            <w:t>LOT</w:t>
+          </w:r>
+        </w:smartTag>
       </w:smartTag>
       <w:r>
         <w:rPr>
-          <w:color w:val="333333"/>
+          <w:color w:val="0000FF"/>
           <w:sz w:val="24"/>
           <w:szCs w:val="24"/>
           <w:highlight w:val="white"/>
@@ -1044,7 +1084,7 @@
       <w:r>
         <w:rPr>
           <w:i/>
-          <w:color w:val="333333"/>
+          <w:color w:val="0000FF"/>
           <w:sz w:val="24"/>
           <w:szCs w:val="24"/>
           <w:highlight w:val="white"/>
@@ -1054,7 +1094,7 @@
       </w:r>
       <w:r>
         <w:rPr>
-          <w:color w:val="333333"/>
+          <w:color w:val="0000FF"/>
           <w:sz w:val="24"/>
           <w:szCs w:val="24"/>
           <w:highlight w:val="white"/>
@@ -1064,7 +1104,7 @@
       </w:r>
       <w:r>
         <w:rPr>
-          <w:color w:val="333333"/>
+          <w:color w:val="0000FF"/>
           <w:sz w:val="24"/>
           <w:szCs w:val="24"/>
           <w:highlight w:val="white"/>
@@ -1083,13 +1123,22 @@
       </w:pPr>
       <w:r>
         <w:rPr>
-          <w:color w:val="333333"/>
+          <w:color w:val="0000FF"/>
           <w:sz w:val="24"/>
           <w:szCs w:val="24"/>
           <w:highlight w:val="white"/>
           <w:lang w:val="en-US"/>
         </w:rPr>
         <w:t>Both the tablet view and the desktop view of what’s graded and required is the same. Here is the mockup illustration of the desktop &amp; tablet version of the site (only required graded parts shown):</w:t>
+      </w:r>
+      <w:r>
+        <w:rPr>
+          <w:color w:val="0000FF"/>
+          <w:sz w:val="24"/>
+          <w:szCs w:val="24"/>
+          <w:lang w:val="en-US"/>
+        </w:rPr>
+        <w:t xml:space="preserve"> - OK</w:t>
       </w:r>
     </w:p>
     <w:p>
@@ -2609,6 +2658,7 @@
   <w:style w:type="paragraph" w:default="1" w:styleId="Normal">
     <w:name w:val="Normal"/>
     <w:qFormat/>
+    <w:rsid w:val="007E6E70"/>
     <w:pPr>
       <w:spacing w:line="276" w:lineRule="auto"/>
     </w:pPr>
@@ -2768,10 +2818,10 @@
     <w:name w:val="Heading 1 Char"/>
     <w:basedOn w:val="DefaultParagraphFont"/>
     <w:link w:val="Heading1"/>
-    <w:uiPriority w:val="9"/>
-    <w:rsid w:val="003E46B0"/>
+    <w:uiPriority w:val="99"/>
+    <w:locked/>
     <w:rPr>
-      <w:rFonts w:asciiTheme="majorHAnsi" w:eastAsiaTheme="majorEastAsia" w:hAnsiTheme="majorHAnsi" w:cstheme="majorBidi"/>
+      <w:rFonts w:ascii="Cambria" w:hAnsi="Cambria" w:cs="Times New Roman"/>
       <w:b/>
       <w:bCs/>
       <w:color w:val="000000"/>
@@ -2784,11 +2834,11 @@
     <w:name w:val="Heading 2 Char"/>
     <w:basedOn w:val="DefaultParagraphFont"/>
     <w:link w:val="Heading2"/>
-    <w:uiPriority w:val="9"/>
+    <w:uiPriority w:val="99"/>
     <w:semiHidden/>
-    <w:rsid w:val="003E46B0"/>
+    <w:locked/>
     <w:rPr>
-      <w:rFonts w:asciiTheme="majorHAnsi" w:eastAsiaTheme="majorEastAsia" w:hAnsiTheme="majorHAnsi" w:cstheme="majorBidi"/>
+      <w:rFonts w:ascii="Cambria" w:hAnsi="Cambria" w:cs="Times New Roman"/>
       <w:b/>
       <w:bCs/>
       <w:i/>
@@ -2802,11 +2852,11 @@
     <w:name w:val="Heading 3 Char"/>
     <w:basedOn w:val="DefaultParagraphFont"/>
     <w:link w:val="Heading3"/>
-    <w:uiPriority w:val="9"/>
+    <w:uiPriority w:val="99"/>
     <w:semiHidden/>
-    <w:rsid w:val="003E46B0"/>
+    <w:locked/>
     <w:rPr>
-      <w:rFonts w:asciiTheme="majorHAnsi" w:eastAsiaTheme="majorEastAsia" w:hAnsiTheme="majorHAnsi" w:cstheme="majorBidi"/>
+      <w:rFonts w:ascii="Cambria" w:hAnsi="Cambria" w:cs="Times New Roman"/>
       <w:b/>
       <w:bCs/>
       <w:color w:val="000000"/>
@@ -2818,11 +2868,11 @@
     <w:name w:val="Heading 4 Char"/>
     <w:basedOn w:val="DefaultParagraphFont"/>
     <w:link w:val="Heading4"/>
-    <w:uiPriority w:val="9"/>
+    <w:uiPriority w:val="99"/>
     <w:semiHidden/>
-    <w:rsid w:val="003E46B0"/>
+    <w:locked/>
     <w:rPr>
-      <w:rFonts w:asciiTheme="minorHAnsi" w:eastAsiaTheme="minorEastAsia" w:hAnsiTheme="minorHAnsi" w:cstheme="minorBidi"/>
+      <w:rFonts w:ascii="Calibri" w:hAnsi="Calibri" w:cs="Times New Roman"/>
       <w:b/>
       <w:bCs/>
       <w:color w:val="000000"/>
@@ -2834,11 +2884,11 @@
     <w:name w:val="Heading 5 Char"/>
     <w:basedOn w:val="DefaultParagraphFont"/>
     <w:link w:val="Heading5"/>
-    <w:uiPriority w:val="9"/>
+    <w:uiPriority w:val="99"/>
     <w:semiHidden/>
-    <w:rsid w:val="003E46B0"/>
+    <w:locked/>
     <w:rPr>
-      <w:rFonts w:asciiTheme="minorHAnsi" w:eastAsiaTheme="minorEastAsia" w:hAnsiTheme="minorHAnsi" w:cstheme="minorBidi"/>
+      <w:rFonts w:ascii="Calibri" w:hAnsi="Calibri" w:cs="Times New Roman"/>
       <w:b/>
       <w:bCs/>
       <w:i/>
@@ -2852,11 +2902,11 @@
     <w:name w:val="Heading 6 Char"/>
     <w:basedOn w:val="DefaultParagraphFont"/>
     <w:link w:val="Heading6"/>
-    <w:uiPriority w:val="9"/>
+    <w:uiPriority w:val="99"/>
     <w:semiHidden/>
-    <w:rsid w:val="003E46B0"/>
+    <w:locked/>
     <w:rPr>
-      <w:rFonts w:asciiTheme="minorHAnsi" w:eastAsiaTheme="minorEastAsia" w:hAnsiTheme="minorHAnsi" w:cstheme="minorBidi"/>
+      <w:rFonts w:ascii="Calibri" w:hAnsi="Calibri" w:cs="Times New Roman"/>
       <w:b/>
       <w:bCs/>
       <w:color w:val="000000"/>
@@ -2896,10 +2946,10 @@
     <w:name w:val="Title Char"/>
     <w:basedOn w:val="DefaultParagraphFont"/>
     <w:link w:val="Title"/>
-    <w:uiPriority w:val="10"/>
-    <w:rsid w:val="003E46B0"/>
+    <w:uiPriority w:val="99"/>
+    <w:locked/>
     <w:rPr>
-      <w:rFonts w:asciiTheme="majorHAnsi" w:eastAsiaTheme="majorEastAsia" w:hAnsiTheme="majorHAnsi" w:cstheme="majorBidi"/>
+      <w:rFonts w:ascii="Cambria" w:hAnsi="Cambria" w:cs="Times New Roman"/>
       <w:b/>
       <w:bCs/>
       <w:color w:val="000000"/>
@@ -2932,10 +2982,10 @@
     <w:name w:val="Subtitle Char"/>
     <w:basedOn w:val="DefaultParagraphFont"/>
     <w:link w:val="Subtitle"/>
-    <w:uiPriority w:val="11"/>
-    <w:rsid w:val="003E46B0"/>
+    <w:uiPriority w:val="99"/>
+    <w:locked/>
     <w:rPr>
-      <w:rFonts w:asciiTheme="majorHAnsi" w:eastAsiaTheme="majorEastAsia" w:hAnsiTheme="majorHAnsi" w:cstheme="majorBidi"/>
+      <w:rFonts w:ascii="Cambria" w:hAnsi="Cambria" w:cs="Times New Roman"/>
       <w:color w:val="000000"/>
       <w:sz w:val="24"/>
       <w:szCs w:val="24"/>

</xml_diff>